<commit_message>
add document about machine learning work station
</commit_message>
<xml_diff>
--- a/MachineLearning/深度学习工作站装机指南.docx
+++ b/MachineLearning/深度学习工作站装机指南.docx
@@ -1404,7 +1404,7 @@
         <w:spacing w:before="100" w:beforeAutospacing="1" w:line="240" w:lineRule="auto"/>
         <w:ind w:left="600"/>
         <w:rPr>
-          <w:rFonts w:eastAsia="Microsoft YaHei" w:cs="Microsoft YaHei" w:hint="eastAsia"/>
+          <w:rFonts w:eastAsia="Microsoft YaHei" w:cs="Microsoft YaHei"/>
           <w:color w:val="333333"/>
           <w:szCs w:val="27"/>
         </w:rPr>
@@ -1427,7 +1427,7 @@
         <w:spacing w:before="100" w:beforeAutospacing="1" w:line="240" w:lineRule="auto"/>
         <w:ind w:left="600"/>
         <w:rPr>
-          <w:rFonts w:eastAsia="Microsoft YaHei" w:cs="Microsoft YaHei" w:hint="eastAsia"/>
+          <w:rFonts w:eastAsia="Microsoft YaHei" w:cs="Microsoft YaHei"/>
           <w:color w:val="333333"/>
           <w:szCs w:val="27"/>
         </w:rPr>
@@ -1450,7 +1450,7 @@
         <w:spacing w:before="100" w:beforeAutospacing="1" w:line="240" w:lineRule="auto"/>
         <w:ind w:left="600"/>
         <w:rPr>
-          <w:rFonts w:eastAsia="Microsoft YaHei" w:cs="Microsoft YaHei" w:hint="eastAsia"/>
+          <w:rFonts w:eastAsia="Microsoft YaHei" w:cs="Microsoft YaHei"/>
           <w:color w:val="333333"/>
           <w:szCs w:val="27"/>
         </w:rPr>
@@ -1483,7 +1483,7 @@
         <w:spacing w:before="100" w:beforeAutospacing="1" w:line="240" w:lineRule="auto"/>
         <w:ind w:left="600"/>
         <w:rPr>
-          <w:rFonts w:eastAsia="Microsoft YaHei" w:cs="Microsoft YaHei" w:hint="eastAsia"/>
+          <w:rFonts w:eastAsia="Microsoft YaHei" w:cs="Microsoft YaHei"/>
           <w:color w:val="333333"/>
           <w:szCs w:val="27"/>
         </w:rPr>
@@ -1833,20 +1833,23 @@
       <w:pPr>
         <w:spacing w:after="420" w:afterAutospacing="0" w:line="240" w:lineRule="auto"/>
         <w:rPr>
-          <w:rFonts w:eastAsia="Microsoft YaHei" w:cs="Arial" w:hint="eastAsia"/>
-          <w:color w:val="333333"/>
-          <w:szCs w:val="27"/>
-        </w:rPr>
-      </w:pPr>
-      <w:r>
-        <w:rPr>
+          <w:rFonts w:eastAsia="Microsoft YaHei" w:cs="Microsoft YaHei" w:hint="eastAsia"/>
+          <w:color w:val="333333"/>
+          <w:szCs w:val="27"/>
+        </w:rPr>
+      </w:pPr>
+      <w:r>
+        <w:rPr>
+          <w:rFonts w:eastAsia="Microsoft YaHei" w:cs="Microsoft YaHei" w:hint="eastAsia"/>
           <w:noProof/>
+          <w:color w:val="333333"/>
+          <w:szCs w:val="27"/>
         </w:rPr>
         <w:drawing>
-          <wp:inline distT="0" distB="0" distL="0" distR="0" wp14:anchorId="5861D635" wp14:editId="3C639B3A">
-            <wp:extent cx="5317724" cy="3945738"/>
+          <wp:inline distT="0" distB="0" distL="0" distR="0">
+            <wp:extent cx="5319395" cy="3943985"/>
             <wp:effectExtent l="0" t="0" r="0" b="0"/>
-            <wp:docPr id="4" name="Picture 4" descr="https://img30.360buyimg.com/imgzone/jfs/t30496/99/262077285/629093/eb8b3f03/5bed365eNf9d15026.jpg"/>
+            <wp:docPr id="6" name="Picture 6"/>
             <wp:cNvGraphicFramePr>
               <a:graphicFrameLocks xmlns:a="http://schemas.openxmlformats.org/drawingml/2006/main" noChangeAspect="1"/>
             </wp:cNvGraphicFramePr>
@@ -1854,12 +1857,12 @@
               <a:graphicData uri="http://schemas.openxmlformats.org/drawingml/2006/picture">
                 <pic:pic xmlns:pic="http://schemas.openxmlformats.org/drawingml/2006/picture">
                   <pic:nvPicPr>
-                    <pic:cNvPr id="0" name="Picture 7" descr="https://img30.360buyimg.com/imgzone/jfs/t30496/99/262077285/629093/eb8b3f03/5bed365eNf9d15026.jpg"/>
+                    <pic:cNvPr id="0" name="Picture 1"/>
                     <pic:cNvPicPr>
                       <a:picLocks noChangeAspect="1" noChangeArrowheads="1"/>
                     </pic:cNvPicPr>
                   </pic:nvPicPr>
-                  <pic:blipFill rotWithShape="1">
+                  <pic:blipFill>
                     <a:blip r:embed="rId6">
                       <a:extLst>
                         <a:ext uri="{28A0092B-C50C-407E-A947-70E740481C1C}">
@@ -1867,13 +1870,15 @@
                         </a:ext>
                       </a:extLst>
                     </a:blip>
-                    <a:srcRect l="11233" t="48739" r="11193" b="30994"/>
-                    <a:stretch/>
+                    <a:srcRect/>
+                    <a:stretch>
+                      <a:fillRect/>
+                    </a:stretch>
                   </pic:blipFill>
                   <pic:spPr bwMode="auto">
                     <a:xfrm>
                       <a:off x="0" y="0"/>
-                      <a:ext cx="5320063" cy="3947474"/>
+                      <a:ext cx="5319395" cy="3943985"/>
                     </a:xfrm>
                     <a:prstGeom prst="rect">
                       <a:avLst/>
@@ -1882,11 +1887,6 @@
                     <a:ln>
                       <a:noFill/>
                     </a:ln>
-                    <a:extLst>
-                      <a:ext uri="{53640926-AAD7-44D8-BBD7-CCE9431645EC}">
-                        <a14:shadowObscured xmlns:a14="http://schemas.microsoft.com/office/drawing/2010/main"/>
-                      </a:ext>
-                    </a:extLst>
                   </pic:spPr>
                 </pic:pic>
               </a:graphicData>
@@ -1907,6 +1907,8 @@
           <w:szCs w:val="27"/>
         </w:rPr>
       </w:pPr>
+      <w:bookmarkStart w:id="0" w:name="_GoBack"/>
+      <w:bookmarkEnd w:id="0"/>
       <w:r>
         <w:rPr>
           <w:rFonts w:eastAsia="Microsoft YaHei" w:cs="Arial"/>
@@ -5876,7 +5878,7 @@
       <w:pPr>
         <w:pStyle w:val="Heading2"/>
         <w:rPr>
-          <w:rFonts w:cs="Arial" w:hint="eastAsia"/>
+          <w:rFonts w:cs="Arial"/>
         </w:rPr>
       </w:pPr>
       <w:r>
@@ -12071,7 +12073,7 @@
       <w:pPr>
         <w:spacing w:after="420" w:afterAutospacing="0" w:line="240" w:lineRule="auto"/>
         <w:rPr>
-          <w:rFonts w:eastAsia="Microsoft YaHei" w:cs="Arial" w:hint="eastAsia"/>
+          <w:rFonts w:eastAsia="Microsoft YaHei" w:cs="Arial"/>
           <w:color w:val="333333"/>
           <w:szCs w:val="27"/>
         </w:rPr>
@@ -13748,7 +13750,7 @@
     <w:p>
       <w:pPr>
         <w:rPr>
-          <w:rFonts w:eastAsia="Microsoft YaHei" w:cs="Arial" w:hint="eastAsia"/>
+          <w:rFonts w:eastAsia="Microsoft YaHei" w:cs="Arial"/>
           <w:b/>
           <w:bCs/>
           <w:color w:val="333333"/>
@@ -14914,17 +14916,7 @@
           <w:color w:val="333333"/>
           <w:szCs w:val="27"/>
         </w:rPr>
-        <w:t>鼓风机</w:t>
-      </w:r>
-      <w:bookmarkStart w:id="0" w:name="_GoBack"/>
-      <w:bookmarkEnd w:id="0"/>
-      <w:r>
-        <w:rPr>
-          <w:rFonts w:eastAsia="Microsoft YaHei" w:cs="Microsoft YaHei" w:hint="eastAsia"/>
-          <w:color w:val="333333"/>
-          <w:szCs w:val="27"/>
-        </w:rPr>
-        <w:t>式风扇</w:t>
+        <w:t>鼓风机式风扇</w:t>
       </w:r>
       <w:r>
         <w:rPr>

</xml_diff>